<commit_message>
Fixed up a little HTML formatting issues.
</commit_message>
<xml_diff>
--- a/Assessment Sections/Tools/Tools.docx
+++ b/Assessment Sections/Tools/Tools.docx
@@ -333,13 +333,7 @@
         <w:rPr>
           <w:lang w:val="en-US"/>
         </w:rPr>
-        <w:t>21/09/2021</w:t>
-      </w:r>
-      <w:r>
-        <w:rPr>
-          <w:lang w:val="en-US"/>
-        </w:rPr>
-        <w:t xml:space="preserve"> </w:t>
+        <w:t xml:space="preserve">21/09/2021 </w:t>
       </w:r>
       <w:hyperlink r:id="rId8" w:history="1">
         <w:r>
@@ -397,13 +391,7 @@
         <w:rPr>
           <w:lang w:val="en-US"/>
         </w:rPr>
-        <w:t>22/09/2021</w:t>
-      </w:r>
-      <w:r>
-        <w:rPr>
-          <w:lang w:val="en-US"/>
-        </w:rPr>
-        <w:t xml:space="preserve"> </w:t>
+        <w:t xml:space="preserve">22/09/2021 </w:t>
       </w:r>
       <w:hyperlink r:id="rId11" w:history="1">
         <w:r>
@@ -468,13 +456,7 @@
         <w:rPr>
           <w:lang w:val="en-US"/>
         </w:rPr>
-        <w:t>29/09/2021</w:t>
-      </w:r>
-      <w:r>
-        <w:rPr>
-          <w:lang w:val="en-US"/>
-        </w:rPr>
-        <w:t xml:space="preserve"> </w:t>
+        <w:t xml:space="preserve">29/09/2021 </w:t>
       </w:r>
       <w:hyperlink r:id="rId14" w:history="1">
         <w:r>
@@ -525,20 +507,17 @@
         </w:numPr>
         <w:spacing w:after="0"/>
         <w:rPr>
-          <w:lang w:val="en-US"/>
-        </w:rPr>
-      </w:pPr>
-      <w:r>
-        <w:rPr>
-          <w:lang w:val="en-US"/>
-        </w:rPr>
-        <w:t>02/10/2021</w:t>
-      </w:r>
-      <w:r>
-        <w:rPr>
-          <w:lang w:val="en-US"/>
-        </w:rPr>
-        <w:t xml:space="preserve"> </w:t>
+          <w:rStyle w:val="Hyperlink"/>
+          <w:color w:val="auto"/>
+          <w:u w:val="none"/>
+          <w:lang w:val="en-US"/>
+        </w:rPr>
+      </w:pPr>
+      <w:r>
+        <w:rPr>
+          <w:lang w:val="en-US"/>
+        </w:rPr>
+        <w:t xml:space="preserve">02/10/2021 </w:t>
       </w:r>
       <w:hyperlink r:id="rId17" w:history="1">
         <w:r>
@@ -579,6 +558,31 @@
           <w:t>Actions</w:t>
         </w:r>
       </w:hyperlink>
+    </w:p>
+    <w:p>
+      <w:pPr>
+        <w:pStyle w:val="ListParagraph"/>
+        <w:numPr>
+          <w:ilvl w:val="0"/>
+          <w:numId w:val="2"/>
+        </w:numPr>
+        <w:spacing w:after="0"/>
+        <w:rPr>
+          <w:lang w:val="en-US"/>
+        </w:rPr>
+      </w:pPr>
+      <w:r>
+        <w:rPr>
+          <w:lang w:val="en-US"/>
+        </w:rPr>
+        <w:t xml:space="preserve">06/10/2021 </w:t>
+      </w:r>
+      <w:r>
+        <w:rPr>
+          <w:lang w:val="en-US"/>
+        </w:rPr>
+        <w:t>Agenda Recording Actions</w:t>
+      </w:r>
     </w:p>
     <w:p>
       <w:pPr>

</xml_diff>